<commit_message>
adding 2018 pop rasters
</commit_message>
<xml_diff>
--- a/MWI_census_2018/README-WorldPop-May2022.docx
+++ b/MWI_census_2018/README-WorldPop-May2022.docx
@@ -177,7 +177,6 @@
       </w:r>
     </w:p>
     <w:p/>
-    <w:p/>
     <w:p>
       <w:r>
         <w:t xml:space="preserve">In the main </w:t>
@@ -351,6 +350,25 @@
       </w:r>
       <w:r>
         <w:t xml:space="preserve">:  Shapefile with TA CODE and associated population – important for running the wpgpRFPMS </w:t>
+      </w:r>
+    </w:p>
+    <w:p>
+      <w:pPr>
+        <w:pStyle w:val="ListParagraph"/>
+        <w:numPr>
+          <w:ilvl w:val="0"/>
+          <w:numId w:val="3"/>
+        </w:numPr>
+      </w:pPr>
+      <w:r>
+        <w:rPr>
+          <w:b/>
+          <w:bCs/>
+        </w:rPr>
+        <w:t>2018 rasters</w:t>
+      </w:r>
+      <w:r>
+        <w:t>: folder with final 2018 population rasters for the total population, under 5s, and over 5s</w:t>
       </w:r>
     </w:p>
     <w:p>

</xml_diff>